<commit_message>
Reorganización por auditoría interna
</commit_message>
<xml_diff>
--- a/01 Administración de proyecto/01.1 Planificación/IdiomasITSZN_EnunciadoTrabajo_v01.docx
+++ b/01 Administración de proyecto/01.1 Planificación/IdiomasITSZN_EnunciadoTrabajo_v01.docx
@@ -1,6 +1,6 @@
 
 <file path=word/document.xml><?xml version="1.0" encoding="utf-8"?>
-<w:document xmlns:wpc="http://schemas.microsoft.com/office/word/2010/wordprocessingCanvas" xmlns:cx="http://schemas.microsoft.com/office/drawing/2014/chartex" xmlns:mc="http://schemas.openxmlformats.org/markup-compatibility/2006" xmlns:o="urn:schemas-microsoft-com:office:office" xmlns:r="http://schemas.openxmlformats.org/officeDocument/2006/relationships" xmlns:m="http://schemas.openxmlformats.org/officeDocument/2006/math" xmlns:v="urn:schemas-microsoft-com:vml" xmlns:wp14="http://schemas.microsoft.com/office/word/2010/wordprocessingDrawing" xmlns:wp="http://schemas.openxmlformats.org/drawingml/2006/wordprocessingDrawing" xmlns:w10="urn:schemas-microsoft-com:office:word" xmlns:w="http://schemas.openxmlformats.org/wordprocessingml/2006/main" xmlns:w14="http://schemas.microsoft.com/office/word/2010/wordml" xmlns:w15="http://schemas.microsoft.com/office/word/2012/wordml" xmlns:w16se="http://schemas.microsoft.com/office/word/2015/wordml/symex" xmlns:wpg="http://schemas.microsoft.com/office/word/2010/wordprocessingGroup" xmlns:wpi="http://schemas.microsoft.com/office/word/2010/wordprocessingInk" xmlns:wne="http://schemas.microsoft.com/office/word/2006/wordml" xmlns:wps="http://schemas.microsoft.com/office/word/2010/wordprocessingShape" mc:Ignorable="w14 w15 w16se wp14">
+<w:document xmlns:wpc="http://schemas.microsoft.com/office/word/2010/wordprocessingCanvas" xmlns:cx="http://schemas.microsoft.com/office/drawing/2014/chartex" xmlns:cx1="http://schemas.microsoft.com/office/drawing/2015/9/8/chartex" xmlns:cx2="http://schemas.microsoft.com/office/drawing/2015/10/21/chartex" xmlns:cx3="http://schemas.microsoft.com/office/drawing/2016/5/9/chartex" xmlns:cx4="http://schemas.microsoft.com/office/drawing/2016/5/10/chartex" xmlns:cx5="http://schemas.microsoft.com/office/drawing/2016/5/11/chartex" xmlns:cx6="http://schemas.microsoft.com/office/drawing/2016/5/12/chartex" xmlns:cx7="http://schemas.microsoft.com/office/drawing/2016/5/13/chartex" xmlns:cx8="http://schemas.microsoft.com/office/drawing/2016/5/14/chartex" xmlns:mc="http://schemas.openxmlformats.org/markup-compatibility/2006" xmlns:aink="http://schemas.microsoft.com/office/drawing/2016/ink" xmlns:am3d="http://schemas.microsoft.com/office/drawing/2017/model3d" xmlns:o="urn:schemas-microsoft-com:office:office" xmlns:r="http://schemas.openxmlformats.org/officeDocument/2006/relationships" xmlns:m="http://schemas.openxmlformats.org/officeDocument/2006/math" xmlns:v="urn:schemas-microsoft-com:vml" xmlns:wp14="http://schemas.microsoft.com/office/word/2010/wordprocessingDrawing" xmlns:wp="http://schemas.openxmlformats.org/drawingml/2006/wordprocessingDrawing" xmlns:w10="urn:schemas-microsoft-com:office:word" xmlns:w="http://schemas.openxmlformats.org/wordprocessingml/2006/main" xmlns:w14="http://schemas.microsoft.com/office/word/2010/wordml" xmlns:w15="http://schemas.microsoft.com/office/word/2012/wordml" xmlns:w16cid="http://schemas.microsoft.com/office/word/2016/wordml/cid" xmlns:w16se="http://schemas.microsoft.com/office/word/2015/wordml/symex" xmlns:wpg="http://schemas.microsoft.com/office/word/2010/wordprocessingGroup" xmlns:wpi="http://schemas.microsoft.com/office/word/2010/wordprocessingInk" xmlns:wne="http://schemas.microsoft.com/office/word/2006/wordml" xmlns:wps="http://schemas.microsoft.com/office/word/2010/wordprocessingShape" mc:Ignorable="w14 w15 w16se w16cid wp14">
   <w:body>
     <w:p>
       <w:pPr>
@@ -1296,7 +1296,21 @@
           <w:rFonts w:ascii="Arial" w:hAnsi="Arial" w:cs="Arial"/>
           <w:lang w:eastAsia="es-MX"/>
         </w:rPr>
-        <w:t xml:space="preserve"> en el centro de Idiomas del Instituto Tecnológico Superior Zacatecas Norte) mediante un sistema de software que gestione los datos de los estudiantes, cursos, calificaciones, exámenes de ubicación y exámenes TOEIC.</w:t>
+        <w:t xml:space="preserve"> en el centro de Idiomas del Instituto Tecno</w:t>
+      </w:r>
+      <w:r>
+        <w:rPr>
+          <w:rFonts w:ascii="Arial" w:hAnsi="Arial" w:cs="Arial"/>
+          <w:lang w:eastAsia="es-MX"/>
+        </w:rPr>
+        <w:t>lógico Superior Zacatecas Norte</w:t>
+      </w:r>
+      <w:r>
+        <w:rPr>
+          <w:rFonts w:ascii="Arial" w:hAnsi="Arial" w:cs="Arial"/>
+          <w:lang w:eastAsia="es-MX"/>
+        </w:rPr>
+        <w:t xml:space="preserve"> mediante un sistema de software que gestione los datos de los estudiantes, cursos, calificaciones, exámenes de ubicación y exámenes TOEIC.</w:t>
       </w:r>
     </w:p>
     <w:p>
@@ -1803,30 +1817,14 @@
           <w:rFonts w:ascii="Arial" w:hAnsi="Arial" w:cs="Arial"/>
           <w:lang w:eastAsia="es-MX"/>
         </w:rPr>
-        <w:t xml:space="preserve"> </w:t>
-      </w:r>
-      <w:proofErr w:type="spellStart"/>
-      <w:r>
-        <w:rPr>
-          <w:rFonts w:ascii="Arial" w:hAnsi="Arial" w:cs="Arial"/>
-          <w:lang w:eastAsia="es-MX"/>
-        </w:rPr>
-        <w:t>s</w:t>
-      </w:r>
-      <w:r>
-        <w:rPr>
-          <w:rFonts w:ascii="Arial" w:hAnsi="Arial" w:cs="Arial"/>
-          <w:lang w:eastAsia="es-MX"/>
-        </w:rPr>
-        <w:t>emiescolarizado</w:t>
-      </w:r>
-      <w:proofErr w:type="spellEnd"/>
-      <w:r>
-        <w:rPr>
-          <w:rFonts w:ascii="Arial" w:hAnsi="Arial" w:cs="Arial"/>
-          <w:lang w:eastAsia="es-MX"/>
-        </w:rPr>
-        <w:t>, a distancia y externos.</w:t>
+        <w:t xml:space="preserve"> s</w:t>
+      </w:r>
+      <w:r>
+        <w:rPr>
+          <w:rFonts w:ascii="Arial" w:hAnsi="Arial" w:cs="Arial"/>
+          <w:lang w:eastAsia="es-MX"/>
+        </w:rPr>
+        <w:t>emiescolarizado, a distancia y externos.</w:t>
       </w:r>
     </w:p>
     <w:p>
@@ -1952,7 +1950,23 @@
           <w:rFonts w:ascii="Arial" w:hAnsi="Arial" w:cs="Arial"/>
           <w:lang w:eastAsia="es-MX"/>
         </w:rPr>
-        <w:t xml:space="preserve">realización </w:t>
+        <w:t>realización</w:t>
+      </w:r>
+      <w:r>
+        <w:rPr>
+          <w:rFonts w:ascii="Arial" w:hAnsi="Arial" w:cs="Arial"/>
+          <w:lang w:eastAsia="es-MX"/>
+        </w:rPr>
+        <w:t xml:space="preserve"> del</w:t>
+      </w:r>
+      <w:bookmarkStart w:id="6" w:name="_GoBack"/>
+      <w:bookmarkEnd w:id="6"/>
+      <w:r>
+        <w:rPr>
+          <w:rFonts w:ascii="Arial" w:hAnsi="Arial" w:cs="Arial"/>
+          <w:lang w:eastAsia="es-MX"/>
+        </w:rPr>
+        <w:t xml:space="preserve"> </w:t>
       </w:r>
       <w:r>
         <w:rPr>
@@ -2058,7 +2072,7 @@
           <w:lang w:eastAsia="es-MX"/>
         </w:rPr>
       </w:pPr>
-      <w:bookmarkStart w:id="6" w:name="_Toc505233708"/>
+      <w:bookmarkStart w:id="7" w:name="_Toc505233708"/>
       <w:r>
         <w:rPr>
           <w:rFonts w:ascii="Arial" w:hAnsi="Arial" w:cs="Arial"/>
@@ -2066,7 +2080,7 @@
         </w:rPr>
         <w:t>Restricciones</w:t>
       </w:r>
-      <w:bookmarkEnd w:id="6"/>
+      <w:bookmarkEnd w:id="7"/>
     </w:p>
     <w:p>
       <w:pPr>
@@ -2156,7 +2170,7 @@
           <w:lang w:eastAsia="es-MX"/>
         </w:rPr>
       </w:pPr>
-      <w:bookmarkStart w:id="7" w:name="_Toc505233709"/>
+      <w:bookmarkStart w:id="8" w:name="_Toc505233709"/>
       <w:r>
         <w:rPr>
           <w:rFonts w:ascii="Arial" w:hAnsi="Arial" w:cs="Arial"/>
@@ -2164,7 +2178,7 @@
         </w:rPr>
         <w:t>Cliente</w:t>
       </w:r>
-      <w:bookmarkEnd w:id="7"/>
+      <w:bookmarkEnd w:id="8"/>
     </w:p>
     <w:p>
       <w:pPr>
@@ -2175,7 +2189,7 @@
           <w:lang w:eastAsia="es-MX"/>
         </w:rPr>
       </w:pPr>
-      <w:bookmarkStart w:id="8" w:name="_Toc505233710"/>
+      <w:bookmarkStart w:id="9" w:name="_Toc505233710"/>
       <w:r>
         <w:rPr>
           <w:rFonts w:ascii="Arial" w:hAnsi="Arial" w:cs="Arial"/>
@@ -2190,7 +2204,7 @@
         </w:rPr>
         <w:t>cliente</w:t>
       </w:r>
-      <w:bookmarkEnd w:id="8"/>
+      <w:bookmarkEnd w:id="9"/>
     </w:p>
     <w:p>
       <w:pPr>
@@ -2247,7 +2261,7 @@
           <w:lang w:eastAsia="es-MX"/>
         </w:rPr>
       </w:pPr>
-      <w:bookmarkStart w:id="9" w:name="_Toc505233711"/>
+      <w:bookmarkStart w:id="10" w:name="_Toc505233711"/>
       <w:r>
         <w:rPr>
           <w:rFonts w:ascii="Arial" w:hAnsi="Arial" w:cs="Arial"/>
@@ -2255,7 +2269,7 @@
         </w:rPr>
         <w:t>Comunicación con el cliente durante el proyecto.</w:t>
       </w:r>
-      <w:bookmarkEnd w:id="9"/>
+      <w:bookmarkEnd w:id="10"/>
     </w:p>
     <w:tbl>
       <w:tblPr>
@@ -2415,16 +2429,7 @@
                 <w:rFonts w:ascii="Arial" w:hAnsi="Arial" w:cs="Arial"/>
                 <w:lang w:eastAsia="es-MX"/>
               </w:rPr>
-              <w:t xml:space="preserve"> pero con </w:t>
-            </w:r>
-            <w:bookmarkStart w:id="10" w:name="_GoBack"/>
-            <w:bookmarkEnd w:id="10"/>
-            <w:r>
-              <w:rPr>
-                <w:rFonts w:ascii="Arial" w:hAnsi="Arial" w:cs="Arial"/>
-                <w:lang w:eastAsia="es-MX"/>
-              </w:rPr>
-              <w:t>previa cita</w:t>
+              <w:t xml:space="preserve"> pero con previa cita</w:t>
             </w:r>
             <w:r>
               <w:rPr>
@@ -2472,7 +2477,7 @@
 </file>
 
 <file path=word/endnotes.xml><?xml version="1.0" encoding="utf-8"?>
-<w:endnotes xmlns:wpc="http://schemas.microsoft.com/office/word/2010/wordprocessingCanvas" xmlns:cx="http://schemas.microsoft.com/office/drawing/2014/chartex" xmlns:mc="http://schemas.openxmlformats.org/markup-compatibility/2006" xmlns:o="urn:schemas-microsoft-com:office:office" xmlns:r="http://schemas.openxmlformats.org/officeDocument/2006/relationships" xmlns:m="http://schemas.openxmlformats.org/officeDocument/2006/math" xmlns:v="urn:schemas-microsoft-com:vml" xmlns:wp14="http://schemas.microsoft.com/office/word/2010/wordprocessingDrawing" xmlns:wp="http://schemas.openxmlformats.org/drawingml/2006/wordprocessingDrawing" xmlns:w10="urn:schemas-microsoft-com:office:word" xmlns:w="http://schemas.openxmlformats.org/wordprocessingml/2006/main" xmlns:w14="http://schemas.microsoft.com/office/word/2010/wordml" xmlns:w15="http://schemas.microsoft.com/office/word/2012/wordml" xmlns:w16se="http://schemas.microsoft.com/office/word/2015/wordml/symex" xmlns:wpg="http://schemas.microsoft.com/office/word/2010/wordprocessingGroup" xmlns:wpi="http://schemas.microsoft.com/office/word/2010/wordprocessingInk" xmlns:wne="http://schemas.microsoft.com/office/word/2006/wordml" xmlns:wps="http://schemas.microsoft.com/office/word/2010/wordprocessingShape" mc:Ignorable="w14 w15 w16se wp14">
+<w:endnotes xmlns:wpc="http://schemas.microsoft.com/office/word/2010/wordprocessingCanvas" xmlns:cx="http://schemas.microsoft.com/office/drawing/2014/chartex" xmlns:cx1="http://schemas.microsoft.com/office/drawing/2015/9/8/chartex" xmlns:cx2="http://schemas.microsoft.com/office/drawing/2015/10/21/chartex" xmlns:cx3="http://schemas.microsoft.com/office/drawing/2016/5/9/chartex" xmlns:cx4="http://schemas.microsoft.com/office/drawing/2016/5/10/chartex" xmlns:cx5="http://schemas.microsoft.com/office/drawing/2016/5/11/chartex" xmlns:cx6="http://schemas.microsoft.com/office/drawing/2016/5/12/chartex" xmlns:cx7="http://schemas.microsoft.com/office/drawing/2016/5/13/chartex" xmlns:cx8="http://schemas.microsoft.com/office/drawing/2016/5/14/chartex" xmlns:mc="http://schemas.openxmlformats.org/markup-compatibility/2006" xmlns:aink="http://schemas.microsoft.com/office/drawing/2016/ink" xmlns:am3d="http://schemas.microsoft.com/office/drawing/2017/model3d" xmlns:o="urn:schemas-microsoft-com:office:office" xmlns:r="http://schemas.openxmlformats.org/officeDocument/2006/relationships" xmlns:m="http://schemas.openxmlformats.org/officeDocument/2006/math" xmlns:v="urn:schemas-microsoft-com:vml" xmlns:wp14="http://schemas.microsoft.com/office/word/2010/wordprocessingDrawing" xmlns:wp="http://schemas.openxmlformats.org/drawingml/2006/wordprocessingDrawing" xmlns:w10="urn:schemas-microsoft-com:office:word" xmlns:w="http://schemas.openxmlformats.org/wordprocessingml/2006/main" xmlns:w14="http://schemas.microsoft.com/office/word/2010/wordml" xmlns:w15="http://schemas.microsoft.com/office/word/2012/wordml" xmlns:w16cid="http://schemas.microsoft.com/office/word/2016/wordml/cid" xmlns:w16se="http://schemas.microsoft.com/office/word/2015/wordml/symex" xmlns:wpg="http://schemas.microsoft.com/office/word/2010/wordprocessingGroup" xmlns:wpi="http://schemas.microsoft.com/office/word/2010/wordprocessingInk" xmlns:wne="http://schemas.microsoft.com/office/word/2006/wordml" xmlns:wps="http://schemas.microsoft.com/office/word/2010/wordprocessingShape" mc:Ignorable="w14 w15 w16se w16cid wp14">
   <w:endnote w:type="separator" w:id="-1">
     <w:p>
       <w:pPr>
@@ -2497,7 +2502,7 @@
 </file>
 
 <file path=word/footnotes.xml><?xml version="1.0" encoding="utf-8"?>
-<w:footnotes xmlns:wpc="http://schemas.microsoft.com/office/word/2010/wordprocessingCanvas" xmlns:cx="http://schemas.microsoft.com/office/drawing/2014/chartex" xmlns:mc="http://schemas.openxmlformats.org/markup-compatibility/2006" xmlns:o="urn:schemas-microsoft-com:office:office" xmlns:r="http://schemas.openxmlformats.org/officeDocument/2006/relationships" xmlns:m="http://schemas.openxmlformats.org/officeDocument/2006/math" xmlns:v="urn:schemas-microsoft-com:vml" xmlns:wp14="http://schemas.microsoft.com/office/word/2010/wordprocessingDrawing" xmlns:wp="http://schemas.openxmlformats.org/drawingml/2006/wordprocessingDrawing" xmlns:w10="urn:schemas-microsoft-com:office:word" xmlns:w="http://schemas.openxmlformats.org/wordprocessingml/2006/main" xmlns:w14="http://schemas.microsoft.com/office/word/2010/wordml" xmlns:w15="http://schemas.microsoft.com/office/word/2012/wordml" xmlns:w16se="http://schemas.microsoft.com/office/word/2015/wordml/symex" xmlns:wpg="http://schemas.microsoft.com/office/word/2010/wordprocessingGroup" xmlns:wpi="http://schemas.microsoft.com/office/word/2010/wordprocessingInk" xmlns:wne="http://schemas.microsoft.com/office/word/2006/wordml" xmlns:wps="http://schemas.microsoft.com/office/word/2010/wordprocessingShape" mc:Ignorable="w14 w15 w16se wp14">
+<w:footnotes xmlns:wpc="http://schemas.microsoft.com/office/word/2010/wordprocessingCanvas" xmlns:cx="http://schemas.microsoft.com/office/drawing/2014/chartex" xmlns:cx1="http://schemas.microsoft.com/office/drawing/2015/9/8/chartex" xmlns:cx2="http://schemas.microsoft.com/office/drawing/2015/10/21/chartex" xmlns:cx3="http://schemas.microsoft.com/office/drawing/2016/5/9/chartex" xmlns:cx4="http://schemas.microsoft.com/office/drawing/2016/5/10/chartex" xmlns:cx5="http://schemas.microsoft.com/office/drawing/2016/5/11/chartex" xmlns:cx6="http://schemas.microsoft.com/office/drawing/2016/5/12/chartex" xmlns:cx7="http://schemas.microsoft.com/office/drawing/2016/5/13/chartex" xmlns:cx8="http://schemas.microsoft.com/office/drawing/2016/5/14/chartex" xmlns:mc="http://schemas.openxmlformats.org/markup-compatibility/2006" xmlns:aink="http://schemas.microsoft.com/office/drawing/2016/ink" xmlns:am3d="http://schemas.microsoft.com/office/drawing/2017/model3d" xmlns:o="urn:schemas-microsoft-com:office:office" xmlns:r="http://schemas.openxmlformats.org/officeDocument/2006/relationships" xmlns:m="http://schemas.openxmlformats.org/officeDocument/2006/math" xmlns:v="urn:schemas-microsoft-com:vml" xmlns:wp14="http://schemas.microsoft.com/office/word/2010/wordprocessingDrawing" xmlns:wp="http://schemas.openxmlformats.org/drawingml/2006/wordprocessingDrawing" xmlns:w10="urn:schemas-microsoft-com:office:word" xmlns:w="http://schemas.openxmlformats.org/wordprocessingml/2006/main" xmlns:w14="http://schemas.microsoft.com/office/word/2010/wordml" xmlns:w15="http://schemas.microsoft.com/office/word/2012/wordml" xmlns:w16cid="http://schemas.microsoft.com/office/word/2016/wordml/cid" xmlns:w16se="http://schemas.microsoft.com/office/word/2015/wordml/symex" xmlns:wpg="http://schemas.microsoft.com/office/word/2010/wordprocessingGroup" xmlns:wpi="http://schemas.microsoft.com/office/word/2010/wordprocessingInk" xmlns:wne="http://schemas.microsoft.com/office/word/2006/wordml" xmlns:wps="http://schemas.microsoft.com/office/word/2010/wordprocessingShape" mc:Ignorable="w14 w15 w16se w16cid wp14">
   <w:footnote w:type="separator" w:id="-1">
     <w:p>
       <w:pPr>
@@ -2522,7 +2527,7 @@
 </file>
 
 <file path=word/header1.xml><?xml version="1.0" encoding="utf-8"?>
-<w:hdr xmlns:wpc="http://schemas.microsoft.com/office/word/2010/wordprocessingCanvas" xmlns:cx="http://schemas.microsoft.com/office/drawing/2014/chartex" xmlns:mc="http://schemas.openxmlformats.org/markup-compatibility/2006" xmlns:o="urn:schemas-microsoft-com:office:office" xmlns:r="http://schemas.openxmlformats.org/officeDocument/2006/relationships" xmlns:m="http://schemas.openxmlformats.org/officeDocument/2006/math" xmlns:v="urn:schemas-microsoft-com:vml" xmlns:wp14="http://schemas.microsoft.com/office/word/2010/wordprocessingDrawing" xmlns:wp="http://schemas.openxmlformats.org/drawingml/2006/wordprocessingDrawing" xmlns:w10="urn:schemas-microsoft-com:office:word" xmlns:w="http://schemas.openxmlformats.org/wordprocessingml/2006/main" xmlns:w14="http://schemas.microsoft.com/office/word/2010/wordml" xmlns:w15="http://schemas.microsoft.com/office/word/2012/wordml" xmlns:w16se="http://schemas.microsoft.com/office/word/2015/wordml/symex" xmlns:wpg="http://schemas.microsoft.com/office/word/2010/wordprocessingGroup" xmlns:wpi="http://schemas.microsoft.com/office/word/2010/wordprocessingInk" xmlns:wne="http://schemas.microsoft.com/office/word/2006/wordml" xmlns:wps="http://schemas.microsoft.com/office/word/2010/wordprocessingShape" mc:Ignorable="w14 w15 w16se wp14">
+<w:hdr xmlns:wpc="http://schemas.microsoft.com/office/word/2010/wordprocessingCanvas" xmlns:cx="http://schemas.microsoft.com/office/drawing/2014/chartex" xmlns:cx1="http://schemas.microsoft.com/office/drawing/2015/9/8/chartex" xmlns:cx2="http://schemas.microsoft.com/office/drawing/2015/10/21/chartex" xmlns:cx3="http://schemas.microsoft.com/office/drawing/2016/5/9/chartex" xmlns:cx4="http://schemas.microsoft.com/office/drawing/2016/5/10/chartex" xmlns:cx5="http://schemas.microsoft.com/office/drawing/2016/5/11/chartex" xmlns:cx6="http://schemas.microsoft.com/office/drawing/2016/5/12/chartex" xmlns:cx7="http://schemas.microsoft.com/office/drawing/2016/5/13/chartex" xmlns:cx8="http://schemas.microsoft.com/office/drawing/2016/5/14/chartex" xmlns:mc="http://schemas.openxmlformats.org/markup-compatibility/2006" xmlns:aink="http://schemas.microsoft.com/office/drawing/2016/ink" xmlns:am3d="http://schemas.microsoft.com/office/drawing/2017/model3d" xmlns:o="urn:schemas-microsoft-com:office:office" xmlns:r="http://schemas.openxmlformats.org/officeDocument/2006/relationships" xmlns:m="http://schemas.openxmlformats.org/officeDocument/2006/math" xmlns:v="urn:schemas-microsoft-com:vml" xmlns:wp14="http://schemas.microsoft.com/office/word/2010/wordprocessingDrawing" xmlns:wp="http://schemas.openxmlformats.org/drawingml/2006/wordprocessingDrawing" xmlns:w10="urn:schemas-microsoft-com:office:word" xmlns:w="http://schemas.openxmlformats.org/wordprocessingml/2006/main" xmlns:w14="http://schemas.microsoft.com/office/word/2010/wordml" xmlns:w15="http://schemas.microsoft.com/office/word/2012/wordml" xmlns:w16cid="http://schemas.microsoft.com/office/word/2016/wordml/cid" xmlns:w16se="http://schemas.microsoft.com/office/word/2015/wordml/symex" xmlns:wpg="http://schemas.microsoft.com/office/word/2010/wordprocessingGroup" xmlns:wpi="http://schemas.microsoft.com/office/word/2010/wordprocessingInk" xmlns:wne="http://schemas.microsoft.com/office/word/2006/wordml" xmlns:wps="http://schemas.microsoft.com/office/word/2010/wordprocessingShape" mc:Ignorable="w14 w15 w16se w16cid wp14">
   <w:p>
     <w:pPr>
       <w:pStyle w:val="Encabezado"/>
@@ -2626,7 +2631,7 @@
       <w:rPr>
         <w:noProof/>
       </w:rPr>
-      <w:t>3</w:t>
+      <w:t>2</w:t>
     </w:r>
     <w:r>
       <w:fldChar w:fldCharType="end"/>
@@ -2658,7 +2663,7 @@
 </file>
 
 <file path=word/numbering.xml><?xml version="1.0" encoding="utf-8"?>
-<w:numbering xmlns:wpc="http://schemas.microsoft.com/office/word/2010/wordprocessingCanvas" xmlns:cx="http://schemas.microsoft.com/office/drawing/2014/chartex" xmlns:mc="http://schemas.openxmlformats.org/markup-compatibility/2006" xmlns:o="urn:schemas-microsoft-com:office:office" xmlns:r="http://schemas.openxmlformats.org/officeDocument/2006/relationships" xmlns:m="http://schemas.openxmlformats.org/officeDocument/2006/math" xmlns:v="urn:schemas-microsoft-com:vml" xmlns:wp14="http://schemas.microsoft.com/office/word/2010/wordprocessingDrawing" xmlns:wp="http://schemas.openxmlformats.org/drawingml/2006/wordprocessingDrawing" xmlns:w10="urn:schemas-microsoft-com:office:word" xmlns:w="http://schemas.openxmlformats.org/wordprocessingml/2006/main" xmlns:w14="http://schemas.microsoft.com/office/word/2010/wordml" xmlns:w15="http://schemas.microsoft.com/office/word/2012/wordml" xmlns:w16se="http://schemas.microsoft.com/office/word/2015/wordml/symex" xmlns:wpg="http://schemas.microsoft.com/office/word/2010/wordprocessingGroup" xmlns:wpi="http://schemas.microsoft.com/office/word/2010/wordprocessingInk" xmlns:wne="http://schemas.microsoft.com/office/word/2006/wordml" xmlns:wps="http://schemas.microsoft.com/office/word/2010/wordprocessingShape" mc:Ignorable="w14 w15 w16se wp14">
+<w:numbering xmlns:wpc="http://schemas.microsoft.com/office/word/2010/wordprocessingCanvas" xmlns:cx="http://schemas.microsoft.com/office/drawing/2014/chartex" xmlns:cx1="http://schemas.microsoft.com/office/drawing/2015/9/8/chartex" xmlns:cx2="http://schemas.microsoft.com/office/drawing/2015/10/21/chartex" xmlns:cx3="http://schemas.microsoft.com/office/drawing/2016/5/9/chartex" xmlns:cx4="http://schemas.microsoft.com/office/drawing/2016/5/10/chartex" xmlns:cx5="http://schemas.microsoft.com/office/drawing/2016/5/11/chartex" xmlns:cx6="http://schemas.microsoft.com/office/drawing/2016/5/12/chartex" xmlns:cx7="http://schemas.microsoft.com/office/drawing/2016/5/13/chartex" xmlns:cx8="http://schemas.microsoft.com/office/drawing/2016/5/14/chartex" xmlns:mc="http://schemas.openxmlformats.org/markup-compatibility/2006" xmlns:aink="http://schemas.microsoft.com/office/drawing/2016/ink" xmlns:am3d="http://schemas.microsoft.com/office/drawing/2017/model3d" xmlns:o="urn:schemas-microsoft-com:office:office" xmlns:r="http://schemas.openxmlformats.org/officeDocument/2006/relationships" xmlns:m="http://schemas.openxmlformats.org/officeDocument/2006/math" xmlns:v="urn:schemas-microsoft-com:vml" xmlns:wp14="http://schemas.microsoft.com/office/word/2010/wordprocessingDrawing" xmlns:wp="http://schemas.openxmlformats.org/drawingml/2006/wordprocessingDrawing" xmlns:w10="urn:schemas-microsoft-com:office:word" xmlns:w="http://schemas.openxmlformats.org/wordprocessingml/2006/main" xmlns:w14="http://schemas.microsoft.com/office/word/2010/wordml" xmlns:w15="http://schemas.microsoft.com/office/word/2012/wordml" xmlns:w16cid="http://schemas.microsoft.com/office/word/2016/wordml/cid" xmlns:w16se="http://schemas.microsoft.com/office/word/2015/wordml/symex" xmlns:wpg="http://schemas.microsoft.com/office/word/2010/wordprocessingGroup" xmlns:wpi="http://schemas.microsoft.com/office/word/2010/wordprocessingInk" xmlns:wne="http://schemas.microsoft.com/office/word/2006/wordml" xmlns:wps="http://schemas.microsoft.com/office/word/2010/wordprocessingShape" mc:Ignorable="w14 w15 w16se w16cid wp14">
   <w:abstractNum w:abstractNumId="0" w15:restartNumberingAfterBreak="0">
     <w:nsid w:val="0ECA0295"/>
     <w:multiLevelType w:val="hybridMultilevel"/>
@@ -3213,7 +3218,7 @@
 </file>
 
 <file path=word/styles.xml><?xml version="1.0" encoding="utf-8"?>
-<w:styles xmlns:mc="http://schemas.openxmlformats.org/markup-compatibility/2006" xmlns:r="http://schemas.openxmlformats.org/officeDocument/2006/relationships" xmlns:w="http://schemas.openxmlformats.org/wordprocessingml/2006/main" xmlns:w14="http://schemas.microsoft.com/office/word/2010/wordml" xmlns:w15="http://schemas.microsoft.com/office/word/2012/wordml" xmlns:w16se="http://schemas.microsoft.com/office/word/2015/wordml/symex" mc:Ignorable="w14 w15 w16se">
+<w:styles xmlns:mc="http://schemas.openxmlformats.org/markup-compatibility/2006" xmlns:r="http://schemas.openxmlformats.org/officeDocument/2006/relationships" xmlns:w="http://schemas.openxmlformats.org/wordprocessingml/2006/main" xmlns:w14="http://schemas.microsoft.com/office/word/2010/wordml" xmlns:w15="http://schemas.microsoft.com/office/word/2012/wordml" xmlns:w16cid="http://schemas.microsoft.com/office/word/2016/wordml/cid" xmlns:w16se="http://schemas.microsoft.com/office/word/2015/wordml/symex" mc:Ignorable="w14 w15 w16se w16cid">
   <w:docDefaults>
     <w:rPrDefault>
       <w:rPr>
@@ -3229,7 +3234,7 @@
       </w:pPr>
     </w:pPrDefault>
   </w:docDefaults>
-  <w:latentStyles w:defLockedState="0" w:defUIPriority="99" w:defSemiHidden="0" w:defUnhideWhenUsed="0" w:defQFormat="0" w:count="371">
+  <w:latentStyles w:defLockedState="0" w:defUIPriority="99" w:defSemiHidden="0" w:defUnhideWhenUsed="0" w:defQFormat="0" w:count="375">
     <w:lsdException w:name="Normal" w:uiPriority="0" w:qFormat="1"/>
     <w:lsdException w:name="heading 1" w:uiPriority="9" w:qFormat="1"/>
     <w:lsdException w:name="heading 2" w:semiHidden="1" w:uiPriority="9" w:unhideWhenUsed="1" w:qFormat="1"/>
@@ -3335,7 +3340,6 @@
     <w:lsdException w:name="HTML Sample" w:semiHidden="1" w:unhideWhenUsed="1"/>
     <w:lsdException w:name="HTML Typewriter" w:semiHidden="1" w:unhideWhenUsed="1"/>
     <w:lsdException w:name="HTML Variable" w:semiHidden="1" w:unhideWhenUsed="1"/>
-    <w:lsdException w:name="Normal Table" w:semiHidden="1" w:unhideWhenUsed="1"/>
     <w:lsdException w:name="annotation subject" w:semiHidden="1" w:unhideWhenUsed="1"/>
     <w:lsdException w:name="No List" w:semiHidden="1" w:unhideWhenUsed="1"/>
     <w:lsdException w:name="Outline List 1" w:semiHidden="1" w:unhideWhenUsed="1"/>
@@ -3379,10 +3383,8 @@
     <w:lsdException w:name="Table Elegant" w:semiHidden="1" w:unhideWhenUsed="1"/>
     <w:lsdException w:name="Table Professional" w:semiHidden="1" w:unhideWhenUsed="1"/>
     <w:lsdException w:name="Table Subtle 1" w:semiHidden="1" w:unhideWhenUsed="1"/>
-    <w:lsdException w:name="Table Subtle 2" w:semiHidden="1" w:unhideWhenUsed="1"/>
     <w:lsdException w:name="Table Web 1" w:semiHidden="1" w:unhideWhenUsed="1"/>
     <w:lsdException w:name="Table Web 2" w:semiHidden="1" w:unhideWhenUsed="1"/>
-    <w:lsdException w:name="Table Web 3" w:semiHidden="1" w:unhideWhenUsed="1"/>
     <w:lsdException w:name="Balloon Text" w:semiHidden="1" w:unhideWhenUsed="1"/>
     <w:lsdException w:name="Table Grid" w:uiPriority="39"/>
     <w:lsdException w:name="Table Theme" w:semiHidden="1" w:unhideWhenUsed="1"/>
@@ -3601,6 +3603,10 @@
     <w:lsdException w:name="List Table 5 Dark Accent 6" w:uiPriority="50"/>
     <w:lsdException w:name="List Table 6 Colorful Accent 6" w:uiPriority="51"/>
     <w:lsdException w:name="List Table 7 Colorful Accent 6" w:uiPriority="52"/>
+    <w:lsdException w:name="Mention" w:semiHidden="1" w:unhideWhenUsed="1"/>
+    <w:lsdException w:name="Smart Hyperlink" w:semiHidden="1" w:unhideWhenUsed="1"/>
+    <w:lsdException w:name="Hashtag" w:semiHidden="1" w:unhideWhenUsed="1"/>
+    <w:lsdException w:name="Unresolved Mention" w:semiHidden="1" w:unhideWhenUsed="1"/>
   </w:latentStyles>
   <w:style w:type="paragraph" w:default="1" w:styleId="Normal">
     <w:name w:val="Normal"/>
@@ -4355,7 +4361,7 @@
 </file>
 
 <file path=customXml/itemProps1.xml><?xml version="1.0" encoding="utf-8"?>
-<ds:datastoreItem xmlns:ds="http://schemas.openxmlformats.org/officeDocument/2006/customXml" ds:itemID="{FDF6DB68-C7C2-4379-9527-5FB65A8DEF3A}">
+<ds:datastoreItem xmlns:ds="http://schemas.openxmlformats.org/officeDocument/2006/customXml" ds:itemID="{363411F8-4ED1-4D21-888A-E1FF0AC8EA37}">
   <ds:schemaRefs>
     <ds:schemaRef ds:uri="http://schemas.openxmlformats.org/officeDocument/2006/bibliography"/>
   </ds:schemaRefs>

</xml_diff>